<commit_message>
feat: add project features
</commit_message>
<xml_diff>
--- a/docs/Пользовательские истории.docx
+++ b/docs/Пользовательские истории.docx
@@ -913,15 +913,17 @@
         <w:tc>
           <w:tcPr>
             <w:tcW w:w="3190" w:type="dxa"/>
-          </w:tcPr>
-          <w:p>
-            <w:pPr>
-              <w:rPr>
-                <w:rFonts w:ascii="Times New Roman" w:eastAsia="Times New Roman" w:hAnsi="Times New Roman" w:cs="Times New Roman"/>
-                <w:sz w:val="24"/>
-                <w:szCs w:val="24"/>
-              </w:rPr>
-            </w:pPr>
+            <w:vMerge w:val="restart"/>
+          </w:tcPr>
+          <w:p>
+            <w:pPr>
+              <w:rPr>
+                <w:rFonts w:ascii="Times New Roman" w:eastAsia="Times New Roman" w:hAnsi="Times New Roman" w:cs="Times New Roman"/>
+                <w:sz w:val="24"/>
+                <w:szCs w:val="24"/>
+              </w:rPr>
+            </w:pPr>
+            <w:bookmarkStart w:id="0" w:name="_GoBack" w:colFirst="0" w:colLast="0"/>
             <w:r>
               <w:rPr>
                 <w:rFonts w:ascii="Times New Roman" w:eastAsia="Times New Roman" w:hAnsi="Times New Roman" w:cs="Times New Roman"/>
@@ -973,6 +975,68 @@
                 <w:szCs w:val="24"/>
               </w:rPr>
               <w:t>Запустить работу приложения</w:t>
+            </w:r>
+          </w:p>
+        </w:tc>
+      </w:tr>
+      <w:bookmarkEnd w:id="0"/>
+      <w:tr>
+        <w:tc>
+          <w:tcPr>
+            <w:tcW w:w="3190" w:type="dxa"/>
+            <w:vMerge/>
+          </w:tcPr>
+          <w:p>
+            <w:pPr>
+              <w:rPr>
+                <w:rFonts w:ascii="Times New Roman" w:eastAsia="Times New Roman" w:hAnsi="Times New Roman" w:cs="Times New Roman"/>
+                <w:sz w:val="24"/>
+                <w:szCs w:val="24"/>
+              </w:rPr>
+            </w:pPr>
+          </w:p>
+        </w:tc>
+        <w:tc>
+          <w:tcPr>
+            <w:tcW w:w="3190" w:type="dxa"/>
+          </w:tcPr>
+          <w:p>
+            <w:pPr>
+              <w:rPr>
+                <w:rFonts w:ascii="Times New Roman" w:eastAsia="Times New Roman" w:hAnsi="Times New Roman" w:cs="Times New Roman"/>
+                <w:sz w:val="24"/>
+                <w:szCs w:val="24"/>
+              </w:rPr>
+            </w:pPr>
+            <w:r>
+              <w:rPr>
+                <w:rFonts w:ascii="Times New Roman" w:eastAsia="Times New Roman" w:hAnsi="Times New Roman" w:cs="Times New Roman"/>
+                <w:sz w:val="24"/>
+                <w:szCs w:val="24"/>
+              </w:rPr>
+              <w:t>Входит в аккаунт</w:t>
+            </w:r>
+          </w:p>
+        </w:tc>
+        <w:tc>
+          <w:tcPr>
+            <w:tcW w:w="3191" w:type="dxa"/>
+          </w:tcPr>
+          <w:p>
+            <w:pPr>
+              <w:rPr>
+                <w:rFonts w:ascii="Times New Roman" w:eastAsia="Times New Roman" w:hAnsi="Times New Roman" w:cs="Times New Roman"/>
+                <w:sz w:val="24"/>
+                <w:szCs w:val="24"/>
+              </w:rPr>
+            </w:pPr>
+            <w:r>
+              <w:rPr>
+                <w:rFonts w:ascii="Times New Roman" w:eastAsia="Times New Roman" w:hAnsi="Times New Roman" w:cs="Times New Roman"/>
+                <w:sz w:val="24"/>
+                <w:szCs w:val="24"/>
+              </w:rPr>
+              <w:t>Войти в систему</w:t>
             </w:r>
           </w:p>
         </w:tc>
@@ -981,36 +1045,37 @@
         <w:tc>
           <w:tcPr>
             <w:tcW w:w="3190" w:type="dxa"/>
-          </w:tcPr>
-          <w:p>
-            <w:pPr>
-              <w:rPr>
-                <w:rFonts w:ascii="Times New Roman" w:eastAsia="Times New Roman" w:hAnsi="Times New Roman" w:cs="Times New Roman"/>
-                <w:sz w:val="24"/>
-                <w:szCs w:val="24"/>
-              </w:rPr>
-            </w:pPr>
-          </w:p>
-        </w:tc>
-        <w:tc>
-          <w:tcPr>
-            <w:tcW w:w="3190" w:type="dxa"/>
-          </w:tcPr>
-          <w:p>
-            <w:pPr>
-              <w:rPr>
-                <w:rFonts w:ascii="Times New Roman" w:eastAsia="Times New Roman" w:hAnsi="Times New Roman" w:cs="Times New Roman"/>
-                <w:sz w:val="24"/>
-                <w:szCs w:val="24"/>
-              </w:rPr>
-            </w:pPr>
-            <w:r>
-              <w:rPr>
-                <w:rFonts w:ascii="Times New Roman" w:eastAsia="Times New Roman" w:hAnsi="Times New Roman" w:cs="Times New Roman"/>
-                <w:sz w:val="24"/>
-                <w:szCs w:val="24"/>
-              </w:rPr>
-              <w:t>Входит в аккаунт</w:t>
+            <w:vMerge/>
+          </w:tcPr>
+          <w:p>
+            <w:pPr>
+              <w:rPr>
+                <w:rFonts w:ascii="Times New Roman" w:eastAsia="Times New Roman" w:hAnsi="Times New Roman" w:cs="Times New Roman"/>
+                <w:sz w:val="24"/>
+                <w:szCs w:val="24"/>
+              </w:rPr>
+            </w:pPr>
+          </w:p>
+        </w:tc>
+        <w:tc>
+          <w:tcPr>
+            <w:tcW w:w="3190" w:type="dxa"/>
+          </w:tcPr>
+          <w:p>
+            <w:pPr>
+              <w:rPr>
+                <w:rFonts w:ascii="Times New Roman" w:eastAsia="Times New Roman" w:hAnsi="Times New Roman" w:cs="Times New Roman"/>
+                <w:sz w:val="24"/>
+                <w:szCs w:val="24"/>
+              </w:rPr>
+            </w:pPr>
+            <w:r>
+              <w:rPr>
+                <w:rFonts w:ascii="Times New Roman" w:eastAsia="Times New Roman" w:hAnsi="Times New Roman" w:cs="Times New Roman"/>
+                <w:sz w:val="24"/>
+                <w:szCs w:val="24"/>
+              </w:rPr>
+              <w:t>Нажимает на кнопки «Заказы», «Создать новый заказ»</w:t>
             </w:r>
           </w:p>
         </w:tc>
@@ -1032,7 +1097,7 @@
                 <w:sz w:val="24"/>
                 <w:szCs w:val="24"/>
               </w:rPr>
-              <w:t>Войти в систему</w:t>
+              <w:t>Добавление заказа от клиента в систему</w:t>
             </w:r>
           </w:p>
         </w:tc>
@@ -1041,36 +1106,37 @@
         <w:tc>
           <w:tcPr>
             <w:tcW w:w="3190" w:type="dxa"/>
-          </w:tcPr>
-          <w:p>
-            <w:pPr>
-              <w:rPr>
-                <w:rFonts w:ascii="Times New Roman" w:eastAsia="Times New Roman" w:hAnsi="Times New Roman" w:cs="Times New Roman"/>
-                <w:sz w:val="24"/>
-                <w:szCs w:val="24"/>
-              </w:rPr>
-            </w:pPr>
-          </w:p>
-        </w:tc>
-        <w:tc>
-          <w:tcPr>
-            <w:tcW w:w="3190" w:type="dxa"/>
-          </w:tcPr>
-          <w:p>
-            <w:pPr>
-              <w:rPr>
-                <w:rFonts w:ascii="Times New Roman" w:eastAsia="Times New Roman" w:hAnsi="Times New Roman" w:cs="Times New Roman"/>
-                <w:sz w:val="24"/>
-                <w:szCs w:val="24"/>
-              </w:rPr>
-            </w:pPr>
-            <w:r>
-              <w:rPr>
-                <w:rFonts w:ascii="Times New Roman" w:eastAsia="Times New Roman" w:hAnsi="Times New Roman" w:cs="Times New Roman"/>
-                <w:sz w:val="24"/>
-                <w:szCs w:val="24"/>
-              </w:rPr>
-              <w:t>Нажимает на кнопки «Заказы», «Создать новый заказ»</w:t>
+            <w:vMerge/>
+          </w:tcPr>
+          <w:p>
+            <w:pPr>
+              <w:rPr>
+                <w:rFonts w:ascii="Times New Roman" w:eastAsia="Times New Roman" w:hAnsi="Times New Roman" w:cs="Times New Roman"/>
+                <w:sz w:val="24"/>
+                <w:szCs w:val="24"/>
+              </w:rPr>
+            </w:pPr>
+          </w:p>
+        </w:tc>
+        <w:tc>
+          <w:tcPr>
+            <w:tcW w:w="3190" w:type="dxa"/>
+          </w:tcPr>
+          <w:p>
+            <w:pPr>
+              <w:rPr>
+                <w:rFonts w:ascii="Times New Roman" w:eastAsia="Times New Roman" w:hAnsi="Times New Roman" w:cs="Times New Roman"/>
+                <w:sz w:val="24"/>
+                <w:szCs w:val="24"/>
+              </w:rPr>
+            </w:pPr>
+            <w:r>
+              <w:rPr>
+                <w:rFonts w:ascii="Times New Roman" w:eastAsia="Times New Roman" w:hAnsi="Times New Roman" w:cs="Times New Roman"/>
+                <w:sz w:val="24"/>
+                <w:szCs w:val="24"/>
+              </w:rPr>
+              <w:t>Нажимает на кнопку «Сохранить»</w:t>
             </w:r>
           </w:p>
         </w:tc>
@@ -1092,7 +1158,7 @@
                 <w:sz w:val="24"/>
                 <w:szCs w:val="24"/>
               </w:rPr>
-              <w:t>Добавление заказа от клиента в систему</w:t>
+              <w:t>Произвести сохранение действия</w:t>
             </w:r>
           </w:p>
         </w:tc>
@@ -1101,66 +1167,7 @@
         <w:tc>
           <w:tcPr>
             <w:tcW w:w="3190" w:type="dxa"/>
-          </w:tcPr>
-          <w:p>
-            <w:pPr>
-              <w:rPr>
-                <w:rFonts w:ascii="Times New Roman" w:eastAsia="Times New Roman" w:hAnsi="Times New Roman" w:cs="Times New Roman"/>
-                <w:sz w:val="24"/>
-                <w:szCs w:val="24"/>
-              </w:rPr>
-            </w:pPr>
-          </w:p>
-        </w:tc>
-        <w:tc>
-          <w:tcPr>
-            <w:tcW w:w="3190" w:type="dxa"/>
-          </w:tcPr>
-          <w:p>
-            <w:pPr>
-              <w:rPr>
-                <w:rFonts w:ascii="Times New Roman" w:eastAsia="Times New Roman" w:hAnsi="Times New Roman" w:cs="Times New Roman"/>
-                <w:sz w:val="24"/>
-                <w:szCs w:val="24"/>
-              </w:rPr>
-            </w:pPr>
-            <w:r>
-              <w:rPr>
-                <w:rFonts w:ascii="Times New Roman" w:eastAsia="Times New Roman" w:hAnsi="Times New Roman" w:cs="Times New Roman"/>
-                <w:sz w:val="24"/>
-                <w:szCs w:val="24"/>
-              </w:rPr>
-              <w:t>Нажимает на кнопку «Сохранить»</w:t>
-            </w:r>
-          </w:p>
-        </w:tc>
-        <w:tc>
-          <w:tcPr>
-            <w:tcW w:w="3191" w:type="dxa"/>
-          </w:tcPr>
-          <w:p>
-            <w:pPr>
-              <w:rPr>
-                <w:rFonts w:ascii="Times New Roman" w:eastAsia="Times New Roman" w:hAnsi="Times New Roman" w:cs="Times New Roman"/>
-                <w:sz w:val="24"/>
-                <w:szCs w:val="24"/>
-              </w:rPr>
-            </w:pPr>
-            <w:r>
-              <w:rPr>
-                <w:rFonts w:ascii="Times New Roman" w:eastAsia="Times New Roman" w:hAnsi="Times New Roman" w:cs="Times New Roman"/>
-                <w:sz w:val="24"/>
-                <w:szCs w:val="24"/>
-              </w:rPr>
-              <w:t>Произвести сохранение действия</w:t>
-            </w:r>
-          </w:p>
-        </w:tc>
-      </w:tr>
-      <w:tr>
-        <w:tc>
-          <w:tcPr>
-            <w:tcW w:w="3190" w:type="dxa"/>
+            <w:vMerge/>
           </w:tcPr>
           <w:p>
             <w:pPr>
@@ -1227,10 +1234,7 @@
         </w:rPr>
       </w:pPr>
     </w:p>
-    <w:p>
-      <w:bookmarkStart w:id="0" w:name="_GoBack"/>
-      <w:bookmarkEnd w:id="0"/>
-    </w:p>
+    <w:p/>
     <w:sectPr>
       <w:pgSz w:w="11906" w:h="16838"/>
       <w:pgMar w:top="1134" w:right="850" w:bottom="1134" w:left="1701" w:header="708" w:footer="708" w:gutter="0"/>

</xml_diff>